<commit_message>
made dev design changes
</commit_message>
<xml_diff>
--- a/Solution/Design_Documents/DevDesign.docx
+++ b/Solution/Design_Documents/DevDesign.docx
@@ -11,13 +11,20 @@
       <w:r>
         <w:t xml:space="preserve">Professor </w:t>
       </w:r>
+      <w:proofErr w:type="spellStart"/>
       <w:r>
         <w:t>Arnaoudova</w:t>
       </w:r>
-    </w:p>
-    <w:p>
-      <w:r>
-        <w:t>CptS 321</w:t>
+      <w:proofErr w:type="spellEnd"/>
+    </w:p>
+    <w:p>
+      <w:proofErr w:type="spellStart"/>
+      <w:r>
+        <w:t>CptS</w:t>
+      </w:r>
+      <w:proofErr w:type="spellEnd"/>
+      <w:r>
+        <w:t xml:space="preserve"> 321</w:t>
       </w:r>
     </w:p>
     <w:p>
@@ -34,31 +41,517 @@
       </w:r>
     </w:p>
     <w:p>
-      <w:r>
+      <w:pPr>
+        <w:rPr>
+          <w:b/>
+          <w:bCs/>
+        </w:rPr>
+      </w:pPr>
+      <w:r>
+        <w:rPr>
+          <w:b/>
+          <w:bCs/>
+        </w:rPr>
         <w:t>Introduction</w:t>
       </w:r>
     </w:p>
+    <w:p>
+      <w:r>
+        <w:t xml:space="preserve">For computer science 321 at Washington State University, we are tasked with creating a console application in C# that will allow a local company’s employees to look up the availability of products </w:t>
+      </w:r>
+      <w:proofErr w:type="gramStart"/>
+      <w:r>
+        <w:t>and also</w:t>
+      </w:r>
+      <w:proofErr w:type="gramEnd"/>
+      <w:r>
+        <w:t xml:space="preserve"> restock. Within this application, there are products which contains attributes such as a unique ID. There are also different product types like physical and electronic. The three main capabilities this console application must have </w:t>
+      </w:r>
+      <w:proofErr w:type="gramStart"/>
+      <w:r>
+        <w:t>are</w:t>
+      </w:r>
+      <w:proofErr w:type="gramEnd"/>
+      <w:r>
+        <w:t>: creation of a product, searching of a product, and the restocking of products. OOP principles and design patterns will be utilized and covered in the next section below.</w:t>
+      </w:r>
+    </w:p>
     <w:p/>
     <w:p>
-      <w:r>
-        <w:t>Solution Approach</w:t>
-      </w:r>
-    </w:p>
+      <w:pPr>
+        <w:rPr>
+          <w:b/>
+          <w:bCs/>
+        </w:rPr>
+      </w:pPr>
+      <w:r>
+        <w:rPr>
+          <w:b/>
+          <w:bCs/>
+        </w:rPr>
+        <w:t>Design Patterns</w:t>
+      </w:r>
+      <w:r>
+        <w:rPr>
+          <w:b/>
+          <w:bCs/>
+        </w:rPr>
+        <w:t xml:space="preserve"> &amp; OOP Principles</w:t>
+      </w:r>
+    </w:p>
+    <w:tbl>
+      <w:tblPr>
+        <w:tblStyle w:val="PlainTable1"/>
+        <w:tblW w:w="0" w:type="auto"/>
+        <w:tblLook w:val="04A0" w:firstRow="1" w:lastRow="0" w:firstColumn="1" w:lastColumn="0" w:noHBand="0" w:noVBand="1"/>
+      </w:tblPr>
+      <w:tblGrid>
+        <w:gridCol w:w="3116"/>
+        <w:gridCol w:w="3117"/>
+        <w:gridCol w:w="3117"/>
+      </w:tblGrid>
+      <w:tr>
+        <w:trPr>
+          <w:cnfStyle w:val="100000000000" w:firstRow="1" w:lastRow="0" w:firstColumn="0" w:lastColumn="0" w:oddVBand="0" w:evenVBand="0" w:oddHBand="0" w:evenHBand="0" w:firstRowFirstColumn="0" w:firstRowLastColumn="0" w:lastRowFirstColumn="0" w:lastRowLastColumn="0"/>
+        </w:trPr>
+        <w:tc>
+          <w:tcPr>
+            <w:cnfStyle w:val="001000000000" w:firstRow="0" w:lastRow="0" w:firstColumn="1" w:lastColumn="0" w:oddVBand="0" w:evenVBand="0" w:oddHBand="0" w:evenHBand="0" w:firstRowFirstColumn="0" w:firstRowLastColumn="0" w:lastRowFirstColumn="0" w:lastRowLastColumn="0"/>
+            <w:tcW w:w="3116" w:type="dxa"/>
+          </w:tcPr>
+          <w:p>
+            <w:r>
+              <w:t>Principle/Pattern</w:t>
+            </w:r>
+          </w:p>
+        </w:tc>
+        <w:tc>
+          <w:tcPr>
+            <w:tcW w:w="3117" w:type="dxa"/>
+          </w:tcPr>
+          <w:p>
+            <w:pPr>
+              <w:cnfStyle w:val="100000000000" w:firstRow="1" w:lastRow="0" w:firstColumn="0" w:lastColumn="0" w:oddVBand="0" w:evenVBand="0" w:oddHBand="0" w:evenHBand="0" w:firstRowFirstColumn="0" w:firstRowLastColumn="0" w:lastRowFirstColumn="0" w:lastRowLastColumn="0"/>
+            </w:pPr>
+            <w:r>
+              <w:t>Classes Involved</w:t>
+            </w:r>
+          </w:p>
+        </w:tc>
+        <w:tc>
+          <w:tcPr>
+            <w:tcW w:w="3117" w:type="dxa"/>
+          </w:tcPr>
+          <w:p>
+            <w:pPr>
+              <w:cnfStyle w:val="100000000000" w:firstRow="1" w:lastRow="0" w:firstColumn="0" w:lastColumn="0" w:oddVBand="0" w:evenVBand="0" w:oddHBand="0" w:evenHBand="0" w:firstRowFirstColumn="0" w:firstRowLastColumn="0" w:lastRowFirstColumn="0" w:lastRowLastColumn="0"/>
+            </w:pPr>
+            <w:r>
+              <w:t>Additional Comments</w:t>
+            </w:r>
+          </w:p>
+        </w:tc>
+      </w:tr>
+      <w:tr>
+        <w:trPr>
+          <w:cnfStyle w:val="000000100000" w:firstRow="0" w:lastRow="0" w:firstColumn="0" w:lastColumn="0" w:oddVBand="0" w:evenVBand="0" w:oddHBand="1" w:evenHBand="0" w:firstRowFirstColumn="0" w:firstRowLastColumn="0" w:lastRowFirstColumn="0" w:lastRowLastColumn="0"/>
+        </w:trPr>
+        <w:tc>
+          <w:tcPr>
+            <w:cnfStyle w:val="001000000000" w:firstRow="0" w:lastRow="0" w:firstColumn="1" w:lastColumn="0" w:oddVBand="0" w:evenVBand="0" w:oddHBand="0" w:evenHBand="0" w:firstRowFirstColumn="0" w:firstRowLastColumn="0" w:lastRowFirstColumn="0" w:lastRowLastColumn="0"/>
+            <w:tcW w:w="3116" w:type="dxa"/>
+          </w:tcPr>
+          <w:p>
+            <w:pPr>
+              <w:rPr>
+                <w:b w:val="0"/>
+                <w:bCs w:val="0"/>
+              </w:rPr>
+            </w:pPr>
+            <w:r>
+              <w:rPr>
+                <w:b w:val="0"/>
+                <w:bCs w:val="0"/>
+              </w:rPr>
+              <w:t>Polymorphism – GRASP</w:t>
+            </w:r>
+          </w:p>
+        </w:tc>
+        <w:tc>
+          <w:tcPr>
+            <w:tcW w:w="3117" w:type="dxa"/>
+          </w:tcPr>
+          <w:p>
+            <w:pPr>
+              <w:cnfStyle w:val="000000100000" w:firstRow="0" w:lastRow="0" w:firstColumn="0" w:lastColumn="0" w:oddVBand="0" w:evenVBand="0" w:oddHBand="1" w:evenHBand="0" w:firstRowFirstColumn="0" w:firstRowLastColumn="0" w:lastRowFirstColumn="0" w:lastRowLastColumn="0"/>
+            </w:pPr>
+            <w:r>
+              <w:t xml:space="preserve">Product, </w:t>
+            </w:r>
+            <w:proofErr w:type="spellStart"/>
+            <w:r>
+              <w:t>PhysProduct</w:t>
+            </w:r>
+            <w:proofErr w:type="spellEnd"/>
+            <w:r>
+              <w:t xml:space="preserve">, </w:t>
+            </w:r>
+            <w:proofErr w:type="spellStart"/>
+            <w:r>
+              <w:t>ElecProduct</w:t>
+            </w:r>
+            <w:proofErr w:type="spellEnd"/>
+          </w:p>
+        </w:tc>
+        <w:tc>
+          <w:tcPr>
+            <w:tcW w:w="3117" w:type="dxa"/>
+          </w:tcPr>
+          <w:p>
+            <w:pPr>
+              <w:cnfStyle w:val="000000100000" w:firstRow="0" w:lastRow="0" w:firstColumn="0" w:lastColumn="0" w:oddVBand="0" w:evenVBand="0" w:oddHBand="1" w:evenHBand="0" w:firstRowFirstColumn="0" w:firstRowLastColumn="0" w:lastRowFirstColumn="0" w:lastRowLastColumn="0"/>
+            </w:pPr>
+            <w:r>
+              <w:t>Two specialized products inherit from generic abstract product.</w:t>
+            </w:r>
+          </w:p>
+        </w:tc>
+      </w:tr>
+      <w:tr>
+        <w:tc>
+          <w:tcPr>
+            <w:cnfStyle w:val="001000000000" w:firstRow="0" w:lastRow="0" w:firstColumn="1" w:lastColumn="0" w:oddVBand="0" w:evenVBand="0" w:oddHBand="0" w:evenHBand="0" w:firstRowFirstColumn="0" w:firstRowLastColumn="0" w:lastRowFirstColumn="0" w:lastRowLastColumn="0"/>
+            <w:tcW w:w="3116" w:type="dxa"/>
+          </w:tcPr>
+          <w:p>
+            <w:pPr>
+              <w:rPr>
+                <w:b w:val="0"/>
+                <w:bCs w:val="0"/>
+              </w:rPr>
+            </w:pPr>
+            <w:r>
+              <w:rPr>
+                <w:b w:val="0"/>
+                <w:bCs w:val="0"/>
+              </w:rPr>
+              <w:t>Factory</w:t>
+            </w:r>
+          </w:p>
+        </w:tc>
+        <w:tc>
+          <w:tcPr>
+            <w:tcW w:w="3117" w:type="dxa"/>
+          </w:tcPr>
+          <w:p>
+            <w:pPr>
+              <w:cnfStyle w:val="000000000000" w:firstRow="0" w:lastRow="0" w:firstColumn="0" w:lastColumn="0" w:oddVBand="0" w:evenVBand="0" w:oddHBand="0" w:evenHBand="0" w:firstRowFirstColumn="0" w:firstRowLastColumn="0" w:lastRowFirstColumn="0" w:lastRowLastColumn="0"/>
+            </w:pPr>
+            <w:proofErr w:type="spellStart"/>
+            <w:r>
+              <w:t>ProductFactory</w:t>
+            </w:r>
+            <w:proofErr w:type="spellEnd"/>
+          </w:p>
+        </w:tc>
+        <w:tc>
+          <w:tcPr>
+            <w:tcW w:w="3117" w:type="dxa"/>
+          </w:tcPr>
+          <w:p>
+            <w:pPr>
+              <w:cnfStyle w:val="000000000000" w:firstRow="0" w:lastRow="0" w:firstColumn="0" w:lastColumn="0" w:oddVBand="0" w:evenVBand="0" w:oddHBand="0" w:evenHBand="0" w:firstRowFirstColumn="0" w:firstRowLastColumn="0" w:lastRowFirstColumn="0" w:lastRowLastColumn="0"/>
+            </w:pPr>
+            <w:r>
+              <w:t>Responsible for creating specialized products given certain parameters.</w:t>
+            </w:r>
+          </w:p>
+        </w:tc>
+      </w:tr>
+      <w:tr>
+        <w:trPr>
+          <w:cnfStyle w:val="000000100000" w:firstRow="0" w:lastRow="0" w:firstColumn="0" w:lastColumn="0" w:oddVBand="0" w:evenVBand="0" w:oddHBand="1" w:evenHBand="0" w:firstRowFirstColumn="0" w:firstRowLastColumn="0" w:lastRowFirstColumn="0" w:lastRowLastColumn="0"/>
+        </w:trPr>
+        <w:tc>
+          <w:tcPr>
+            <w:cnfStyle w:val="001000000000" w:firstRow="0" w:lastRow="0" w:firstColumn="1" w:lastColumn="0" w:oddVBand="0" w:evenVBand="0" w:oddHBand="0" w:evenHBand="0" w:firstRowFirstColumn="0" w:firstRowLastColumn="0" w:lastRowFirstColumn="0" w:lastRowLastColumn="0"/>
+            <w:tcW w:w="3116" w:type="dxa"/>
+          </w:tcPr>
+          <w:p>
+            <w:pPr>
+              <w:rPr>
+                <w:b w:val="0"/>
+                <w:bCs w:val="0"/>
+              </w:rPr>
+            </w:pPr>
+            <w:r>
+              <w:rPr>
+                <w:b w:val="0"/>
+                <w:bCs w:val="0"/>
+              </w:rPr>
+              <w:t>Controller – GRASP</w:t>
+            </w:r>
+          </w:p>
+        </w:tc>
+        <w:tc>
+          <w:tcPr>
+            <w:tcW w:w="3117" w:type="dxa"/>
+          </w:tcPr>
+          <w:p>
+            <w:pPr>
+              <w:cnfStyle w:val="000000100000" w:firstRow="0" w:lastRow="0" w:firstColumn="0" w:lastColumn="0" w:oddVBand="0" w:evenVBand="0" w:oddHBand="1" w:evenHBand="0" w:firstRowFirstColumn="0" w:firstRowLastColumn="0" w:lastRowFirstColumn="0" w:lastRowLastColumn="0"/>
+            </w:pPr>
+            <w:proofErr w:type="spellStart"/>
+            <w:r>
+              <w:t>StoreManager</w:t>
+            </w:r>
+            <w:proofErr w:type="spellEnd"/>
+          </w:p>
+        </w:tc>
+        <w:tc>
+          <w:tcPr>
+            <w:tcW w:w="3117" w:type="dxa"/>
+          </w:tcPr>
+          <w:p>
+            <w:pPr>
+              <w:cnfStyle w:val="000000100000" w:firstRow="0" w:lastRow="0" w:firstColumn="0" w:lastColumn="0" w:oddVBand="0" w:evenVBand="0" w:oddHBand="1" w:evenHBand="0" w:firstRowFirstColumn="0" w:firstRowLastColumn="0" w:lastRowFirstColumn="0" w:lastRowLastColumn="0"/>
+            </w:pPr>
+            <w:r>
+              <w:t>Store manager allows for front end to communicate with the backend and retrieve product information.</w:t>
+            </w:r>
+          </w:p>
+        </w:tc>
+      </w:tr>
+      <w:tr>
+        <w:tc>
+          <w:tcPr>
+            <w:cnfStyle w:val="001000000000" w:firstRow="0" w:lastRow="0" w:firstColumn="1" w:lastColumn="0" w:oddVBand="0" w:evenVBand="0" w:oddHBand="0" w:evenHBand="0" w:firstRowFirstColumn="0" w:firstRowLastColumn="0" w:lastRowFirstColumn="0" w:lastRowLastColumn="0"/>
+            <w:tcW w:w="3116" w:type="dxa"/>
+          </w:tcPr>
+          <w:p>
+            <w:pPr>
+              <w:rPr>
+                <w:b w:val="0"/>
+                <w:bCs w:val="0"/>
+              </w:rPr>
+            </w:pPr>
+            <w:r>
+              <w:rPr>
+                <w:b w:val="0"/>
+                <w:bCs w:val="0"/>
+              </w:rPr>
+              <w:t>Pure Fabrication</w:t>
+            </w:r>
+          </w:p>
+        </w:tc>
+        <w:tc>
+          <w:tcPr>
+            <w:tcW w:w="3117" w:type="dxa"/>
+          </w:tcPr>
+          <w:p>
+            <w:pPr>
+              <w:cnfStyle w:val="000000000000" w:firstRow="0" w:lastRow="0" w:firstColumn="0" w:lastColumn="0" w:oddVBand="0" w:evenVBand="0" w:oddHBand="0" w:evenHBand="0" w:firstRowFirstColumn="0" w:firstRowLastColumn="0" w:lastRowFirstColumn="0" w:lastRowLastColumn="0"/>
+            </w:pPr>
+            <w:proofErr w:type="spellStart"/>
+            <w:r>
+              <w:t>XmlProductLoader</w:t>
+            </w:r>
+            <w:proofErr w:type="spellEnd"/>
+          </w:p>
+        </w:tc>
+        <w:tc>
+          <w:tcPr>
+            <w:tcW w:w="3117" w:type="dxa"/>
+          </w:tcPr>
+          <w:p>
+            <w:pPr>
+              <w:cnfStyle w:val="000000000000" w:firstRow="0" w:lastRow="0" w:firstColumn="0" w:lastColumn="0" w:oddVBand="0" w:evenVBand="0" w:oddHBand="0" w:evenHBand="0" w:firstRowFirstColumn="0" w:firstRowLastColumn="0" w:lastRowFirstColumn="0" w:lastRowLastColumn="0"/>
+            </w:pPr>
+            <w:r>
+              <w:t>Allow products to be saved/loaded</w:t>
+            </w:r>
+          </w:p>
+        </w:tc>
+      </w:tr>
+      <w:tr>
+        <w:trPr>
+          <w:cnfStyle w:val="000000100000" w:firstRow="0" w:lastRow="0" w:firstColumn="0" w:lastColumn="0" w:oddVBand="0" w:evenVBand="0" w:oddHBand="1" w:evenHBand="0" w:firstRowFirstColumn="0" w:firstRowLastColumn="0" w:lastRowFirstColumn="0" w:lastRowLastColumn="0"/>
+        </w:trPr>
+        <w:tc>
+          <w:tcPr>
+            <w:cnfStyle w:val="001000000000" w:firstRow="0" w:lastRow="0" w:firstColumn="1" w:lastColumn="0" w:oddVBand="0" w:evenVBand="0" w:oddHBand="0" w:evenHBand="0" w:firstRowFirstColumn="0" w:firstRowLastColumn="0" w:lastRowFirstColumn="0" w:lastRowLastColumn="0"/>
+            <w:tcW w:w="3116" w:type="dxa"/>
+          </w:tcPr>
+          <w:p>
+            <w:pPr>
+              <w:rPr>
+                <w:b w:val="0"/>
+                <w:bCs w:val="0"/>
+              </w:rPr>
+            </w:pPr>
+            <w:r>
+              <w:rPr>
+                <w:b w:val="0"/>
+                <w:bCs w:val="0"/>
+              </w:rPr>
+              <w:t>Reflection</w:t>
+            </w:r>
+          </w:p>
+        </w:tc>
+        <w:tc>
+          <w:tcPr>
+            <w:tcW w:w="3117" w:type="dxa"/>
+          </w:tcPr>
+          <w:p>
+            <w:pPr>
+              <w:cnfStyle w:val="000000100000" w:firstRow="0" w:lastRow="0" w:firstColumn="0" w:lastColumn="0" w:oddVBand="0" w:evenVBand="0" w:oddHBand="1" w:evenHBand="0" w:firstRowFirstColumn="0" w:firstRowLastColumn="0" w:lastRowFirstColumn="0" w:lastRowLastColumn="0"/>
+            </w:pPr>
+            <w:proofErr w:type="spellStart"/>
+            <w:r>
+              <w:t>ProductFactory</w:t>
+            </w:r>
+            <w:proofErr w:type="spellEnd"/>
+          </w:p>
+        </w:tc>
+        <w:tc>
+          <w:tcPr>
+            <w:tcW w:w="3117" w:type="dxa"/>
+          </w:tcPr>
+          <w:p>
+            <w:pPr>
+              <w:cnfStyle w:val="000000100000" w:firstRow="0" w:lastRow="0" w:firstColumn="0" w:lastColumn="0" w:oddVBand="0" w:evenVBand="0" w:oddHBand="1" w:evenHBand="0" w:firstRowFirstColumn="0" w:firstRowLastColumn="0" w:lastRowFirstColumn="0" w:lastRowLastColumn="0"/>
+            </w:pPr>
+            <w:r>
+              <w:t>Utilize reflection for the generic creation of specialized sub types.</w:t>
+            </w:r>
+          </w:p>
+        </w:tc>
+      </w:tr>
+      <w:tr>
+        <w:tc>
+          <w:tcPr>
+            <w:cnfStyle w:val="001000000000" w:firstRow="0" w:lastRow="0" w:firstColumn="1" w:lastColumn="0" w:oddVBand="0" w:evenVBand="0" w:oddHBand="0" w:evenHBand="0" w:firstRowFirstColumn="0" w:firstRowLastColumn="0" w:lastRowFirstColumn="0" w:lastRowLastColumn="0"/>
+            <w:tcW w:w="3116" w:type="dxa"/>
+          </w:tcPr>
+          <w:p>
+            <w:pPr>
+              <w:rPr>
+                <w:b w:val="0"/>
+                <w:bCs w:val="0"/>
+              </w:rPr>
+            </w:pPr>
+            <w:r>
+              <w:rPr>
+                <w:b w:val="0"/>
+                <w:bCs w:val="0"/>
+              </w:rPr>
+              <w:t>Indirection</w:t>
+            </w:r>
+          </w:p>
+        </w:tc>
+        <w:tc>
+          <w:tcPr>
+            <w:tcW w:w="3117" w:type="dxa"/>
+          </w:tcPr>
+          <w:p>
+            <w:pPr>
+              <w:cnfStyle w:val="000000000000" w:firstRow="0" w:lastRow="0" w:firstColumn="0" w:lastColumn="0" w:oddVBand="0" w:evenVBand="0" w:oddHBand="0" w:evenHBand="0" w:firstRowFirstColumn="0" w:firstRowLastColumn="0" w:lastRowFirstColumn="0" w:lastRowLastColumn="0"/>
+            </w:pPr>
+            <w:proofErr w:type="spellStart"/>
+            <w:r>
+              <w:t>InventoryManager</w:t>
+            </w:r>
+            <w:proofErr w:type="spellEnd"/>
+          </w:p>
+        </w:tc>
+        <w:tc>
+          <w:tcPr>
+            <w:tcW w:w="3117" w:type="dxa"/>
+          </w:tcPr>
+          <w:p>
+            <w:pPr>
+              <w:cnfStyle w:val="000000000000" w:firstRow="0" w:lastRow="0" w:firstColumn="0" w:lastColumn="0" w:oddVBand="0" w:evenVBand="0" w:oddHBand="0" w:evenHBand="0" w:firstRowFirstColumn="0" w:firstRowLastColumn="0" w:lastRowFirstColumn="0" w:lastRowLastColumn="0"/>
+            </w:pPr>
+            <w:r>
+              <w:t xml:space="preserve">Remove coupling from the </w:t>
+            </w:r>
+            <w:proofErr w:type="spellStart"/>
+            <w:r>
+              <w:t>StoreManager</w:t>
+            </w:r>
+            <w:proofErr w:type="spellEnd"/>
+            <w:r>
+              <w:t xml:space="preserve"> and the backend product logic.</w:t>
+            </w:r>
+          </w:p>
+        </w:tc>
+      </w:tr>
+    </w:tbl>
     <w:p/>
     <w:p>
-      <w:r>
-        <w:t>Design Patterns</w:t>
+      <w:pPr>
+        <w:rPr>
+          <w:b/>
+          <w:bCs/>
+        </w:rPr>
+      </w:pPr>
+      <w:r>
+        <w:rPr>
+          <w:b/>
+          <w:bCs/>
+        </w:rPr>
+        <w:t>Other Design Choices</w:t>
+      </w:r>
+    </w:p>
+    <w:p>
+      <w:r>
+        <w:t xml:space="preserve">Some other design choices include the usage of aggregation for the creation of the Store and Inventory managers. A store manager object is only created when a </w:t>
+      </w:r>
+      <w:proofErr w:type="spellStart"/>
+      <w:r>
+        <w:t>StoreMenu</w:t>
+      </w:r>
+      <w:proofErr w:type="spellEnd"/>
+      <w:r>
+        <w:t xml:space="preserve"> is created, and a</w:t>
+      </w:r>
+      <w:r>
+        <w:t>n</w:t>
+      </w:r>
+      <w:r>
+        <w:t xml:space="preserve"> inventory object is only created when a store manager is made</w:t>
+      </w:r>
+      <w:r>
+        <w:t xml:space="preserve">. Lastly the lifecycle of all these objects ends once the </w:t>
+      </w:r>
+      <w:proofErr w:type="spellStart"/>
+      <w:r>
+        <w:t>StoreMenu</w:t>
+      </w:r>
+      <w:proofErr w:type="spellEnd"/>
+      <w:r>
+        <w:t xml:space="preserve"> is deleted.</w:t>
+      </w:r>
+    </w:p>
+    <w:p>
+      <w:r>
+        <w:lastRenderedPageBreak/>
+        <w:t>Another design choice was the usage of the base class constructor within the specialized product types. That way we can re-use one constructor each time a specialized product is created.</w:t>
       </w:r>
     </w:p>
     <w:p/>
     <w:p>
-      <w:r>
-        <w:t>Other Design Choices</w:t>
-      </w:r>
-    </w:p>
-    <w:p/>
-    <w:p>
-      <w:r>
+      <w:pPr>
+        <w:rPr>
+          <w:b/>
+          <w:bCs/>
+        </w:rPr>
+      </w:pPr>
+      <w:r>
+        <w:rPr>
+          <w:b/>
+          <w:bCs/>
+        </w:rPr>
         <w:t>Diagrams</w:t>
       </w:r>
     </w:p>
@@ -77,8 +570,13 @@
         </w:numPr>
       </w:pPr>
       <w:r>
-        <w:t>Add to README -&gt; what features were implemented, what is missing</w:t>
-      </w:r>
+        <w:t xml:space="preserve">Add to README -&gt; what features were implemented, what is </w:t>
+      </w:r>
+      <w:proofErr w:type="gramStart"/>
+      <w:r>
+        <w:t>missing</w:t>
+      </w:r>
+      <w:proofErr w:type="gramEnd"/>
     </w:p>
     <w:p>
       <w:pPr>
@@ -89,8 +587,13 @@
         </w:numPr>
       </w:pPr>
       <w:r>
-        <w:t>Record a demo vid</w:t>
-      </w:r>
+        <w:t xml:space="preserve">Record a demo </w:t>
+      </w:r>
+      <w:proofErr w:type="gramStart"/>
+      <w:r>
+        <w:t>vid</w:t>
+      </w:r>
+      <w:proofErr w:type="gramEnd"/>
     </w:p>
     <w:p>
       <w:pPr>
@@ -101,8 +604,23 @@
         </w:numPr>
       </w:pPr>
       <w:r>
-        <w:t>Download code from gitlab in a clean dir</w:t>
-      </w:r>
+        <w:t xml:space="preserve">Download code from </w:t>
+      </w:r>
+      <w:proofErr w:type="spellStart"/>
+      <w:r>
+        <w:t>gitlab</w:t>
+      </w:r>
+      <w:proofErr w:type="spellEnd"/>
+      <w:r>
+        <w:t xml:space="preserve"> in a clean </w:t>
+      </w:r>
+      <w:proofErr w:type="spellStart"/>
+      <w:proofErr w:type="gramStart"/>
+      <w:r>
+        <w:t>dir</w:t>
+      </w:r>
+      <w:proofErr w:type="spellEnd"/>
+      <w:proofErr w:type="gramEnd"/>
     </w:p>
     <w:p>
       <w:pPr>
@@ -113,8 +631,13 @@
         </w:numPr>
       </w:pPr>
       <w:r>
-        <w:t>Execute the download after cleaning and building</w:t>
-      </w:r>
+        <w:t xml:space="preserve">Execute the download after cleaning and </w:t>
+      </w:r>
+      <w:proofErr w:type="gramStart"/>
+      <w:r>
+        <w:t>building</w:t>
+      </w:r>
+      <w:proofErr w:type="gramEnd"/>
     </w:p>
     <w:p>
       <w:pPr>
@@ -125,8 +648,13 @@
         </w:numPr>
       </w:pPr>
       <w:r>
-        <w:t>Show the diff features that were implemented</w:t>
-      </w:r>
+        <w:t xml:space="preserve">Show the diff features that were </w:t>
+      </w:r>
+      <w:proofErr w:type="gramStart"/>
+      <w:r>
+        <w:t>implemented</w:t>
+      </w:r>
+      <w:proofErr w:type="gramEnd"/>
     </w:p>
     <w:sectPr>
       <w:pgSz w:w="12240" w:h="15840"/>
@@ -252,8 +780,100 @@
       </w:rPr>
     </w:lvl>
   </w:abstractNum>
+  <w:abstractNum w:abstractNumId="1" w15:restartNumberingAfterBreak="0">
+    <w:nsid w:val="343C2DC2"/>
+    <w:multiLevelType w:val="hybridMultilevel"/>
+    <w:tmpl w:val="1AD239DE"/>
+    <w:lvl w:ilvl="0" w:tplc="0409000F">
+      <w:start w:val="1"/>
+      <w:numFmt w:val="decimal"/>
+      <w:lvlText w:val="%1."/>
+      <w:lvlJc w:val="left"/>
+      <w:pPr>
+        <w:ind w:left="720" w:hanging="360"/>
+      </w:pPr>
+      <w:rPr>
+        <w:rFonts w:hint="default"/>
+      </w:rPr>
+    </w:lvl>
+    <w:lvl w:ilvl="1" w:tplc="04090019" w:tentative="1">
+      <w:start w:val="1"/>
+      <w:numFmt w:val="lowerLetter"/>
+      <w:lvlText w:val="%2."/>
+      <w:lvlJc w:val="left"/>
+      <w:pPr>
+        <w:ind w:left="1440" w:hanging="360"/>
+      </w:pPr>
+    </w:lvl>
+    <w:lvl w:ilvl="2" w:tplc="0409001B" w:tentative="1">
+      <w:start w:val="1"/>
+      <w:numFmt w:val="lowerRoman"/>
+      <w:lvlText w:val="%3."/>
+      <w:lvlJc w:val="right"/>
+      <w:pPr>
+        <w:ind w:left="2160" w:hanging="180"/>
+      </w:pPr>
+    </w:lvl>
+    <w:lvl w:ilvl="3" w:tplc="0409000F" w:tentative="1">
+      <w:start w:val="1"/>
+      <w:numFmt w:val="decimal"/>
+      <w:lvlText w:val="%4."/>
+      <w:lvlJc w:val="left"/>
+      <w:pPr>
+        <w:ind w:left="2880" w:hanging="360"/>
+      </w:pPr>
+    </w:lvl>
+    <w:lvl w:ilvl="4" w:tplc="04090019" w:tentative="1">
+      <w:start w:val="1"/>
+      <w:numFmt w:val="lowerLetter"/>
+      <w:lvlText w:val="%5."/>
+      <w:lvlJc w:val="left"/>
+      <w:pPr>
+        <w:ind w:left="3600" w:hanging="360"/>
+      </w:pPr>
+    </w:lvl>
+    <w:lvl w:ilvl="5" w:tplc="0409001B" w:tentative="1">
+      <w:start w:val="1"/>
+      <w:numFmt w:val="lowerRoman"/>
+      <w:lvlText w:val="%6."/>
+      <w:lvlJc w:val="right"/>
+      <w:pPr>
+        <w:ind w:left="4320" w:hanging="180"/>
+      </w:pPr>
+    </w:lvl>
+    <w:lvl w:ilvl="6" w:tplc="0409000F" w:tentative="1">
+      <w:start w:val="1"/>
+      <w:numFmt w:val="decimal"/>
+      <w:lvlText w:val="%7."/>
+      <w:lvlJc w:val="left"/>
+      <w:pPr>
+        <w:ind w:left="5040" w:hanging="360"/>
+      </w:pPr>
+    </w:lvl>
+    <w:lvl w:ilvl="7" w:tplc="04090019" w:tentative="1">
+      <w:start w:val="1"/>
+      <w:numFmt w:val="lowerLetter"/>
+      <w:lvlText w:val="%8."/>
+      <w:lvlJc w:val="left"/>
+      <w:pPr>
+        <w:ind w:left="5760" w:hanging="360"/>
+      </w:pPr>
+    </w:lvl>
+    <w:lvl w:ilvl="8" w:tplc="0409001B" w:tentative="1">
+      <w:start w:val="1"/>
+      <w:numFmt w:val="lowerRoman"/>
+      <w:lvlText w:val="%9."/>
+      <w:lvlJc w:val="right"/>
+      <w:pPr>
+        <w:ind w:left="6480" w:hanging="180"/>
+      </w:pPr>
+    </w:lvl>
+  </w:abstractNum>
   <w:num w:numId="1" w16cid:durableId="875123711">
     <w:abstractNumId w:val="0"/>
+  </w:num>
+  <w:num w:numId="2" w16cid:durableId="1888637650">
+    <w:abstractNumId w:val="1"/>
   </w:num>
 </w:numbering>
 </file>
@@ -697,6 +1317,88 @@
       <w:contextualSpacing/>
     </w:pPr>
   </w:style>
+  <w:style w:type="table" w:styleId="TableGrid">
+    <w:name w:val="Table Grid"/>
+    <w:basedOn w:val="TableNormal"/>
+    <w:uiPriority w:val="39"/>
+    <w:rsid w:val="00B523E4"/>
+    <w:pPr>
+      <w:spacing w:after="0" w:line="240" w:lineRule="auto"/>
+    </w:pPr>
+    <w:tblPr>
+      <w:tblBorders>
+        <w:top w:val="single" w:sz="4" w:space="0" w:color="auto"/>
+        <w:left w:val="single" w:sz="4" w:space="0" w:color="auto"/>
+        <w:bottom w:val="single" w:sz="4" w:space="0" w:color="auto"/>
+        <w:right w:val="single" w:sz="4" w:space="0" w:color="auto"/>
+        <w:insideH w:val="single" w:sz="4" w:space="0" w:color="auto"/>
+        <w:insideV w:val="single" w:sz="4" w:space="0" w:color="auto"/>
+      </w:tblBorders>
+    </w:tblPr>
+  </w:style>
+  <w:style w:type="table" w:styleId="PlainTable1">
+    <w:name w:val="Plain Table 1"/>
+    <w:basedOn w:val="TableNormal"/>
+    <w:uiPriority w:val="41"/>
+    <w:rsid w:val="00B523E4"/>
+    <w:pPr>
+      <w:spacing w:after="0" w:line="240" w:lineRule="auto"/>
+    </w:pPr>
+    <w:tblPr>
+      <w:tblStyleRowBandSize w:val="1"/>
+      <w:tblStyleColBandSize w:val="1"/>
+      <w:tblBorders>
+        <w:top w:val="single" w:sz="4" w:space="0" w:color="BFBFBF" w:themeColor="background1" w:themeShade="BF"/>
+        <w:left w:val="single" w:sz="4" w:space="0" w:color="BFBFBF" w:themeColor="background1" w:themeShade="BF"/>
+        <w:bottom w:val="single" w:sz="4" w:space="0" w:color="BFBFBF" w:themeColor="background1" w:themeShade="BF"/>
+        <w:right w:val="single" w:sz="4" w:space="0" w:color="BFBFBF" w:themeColor="background1" w:themeShade="BF"/>
+        <w:insideH w:val="single" w:sz="4" w:space="0" w:color="BFBFBF" w:themeColor="background1" w:themeShade="BF"/>
+        <w:insideV w:val="single" w:sz="4" w:space="0" w:color="BFBFBF" w:themeColor="background1" w:themeShade="BF"/>
+      </w:tblBorders>
+    </w:tblPr>
+    <w:tblStylePr w:type="firstRow">
+      <w:rPr>
+        <w:b/>
+        <w:bCs/>
+      </w:rPr>
+    </w:tblStylePr>
+    <w:tblStylePr w:type="lastRow">
+      <w:rPr>
+        <w:b/>
+        <w:bCs/>
+      </w:rPr>
+      <w:tblPr/>
+      <w:tcPr>
+        <w:tcBorders>
+          <w:top w:val="double" w:sz="4" w:space="0" w:color="BFBFBF" w:themeColor="background1" w:themeShade="BF"/>
+        </w:tcBorders>
+      </w:tcPr>
+    </w:tblStylePr>
+    <w:tblStylePr w:type="firstCol">
+      <w:rPr>
+        <w:b/>
+        <w:bCs/>
+      </w:rPr>
+    </w:tblStylePr>
+    <w:tblStylePr w:type="lastCol">
+      <w:rPr>
+        <w:b/>
+        <w:bCs/>
+      </w:rPr>
+    </w:tblStylePr>
+    <w:tblStylePr w:type="band1Vert">
+      <w:tblPr/>
+      <w:tcPr>
+        <w:shd w:val="clear" w:color="auto" w:fill="F2F2F2" w:themeFill="background1" w:themeFillShade="F2"/>
+      </w:tcPr>
+    </w:tblStylePr>
+    <w:tblStylePr w:type="band1Horz">
+      <w:tblPr/>
+      <w:tcPr>
+        <w:shd w:val="clear" w:color="auto" w:fill="F2F2F2" w:themeFill="background1" w:themeFillShade="F2"/>
+      </w:tcPr>
+    </w:tblStylePr>
+  </w:style>
 </w:styles>
 </file>
 

</xml_diff>